<commit_message>
admin edit reservation, check in, check out + search bug fixed
</commit_message>
<xml_diff>
--- a/ciainnSQL.docx
+++ b/ciainnSQL.docx
@@ -1,10 +1,18 @@
 
 <file path=word/document.xml><?xml version="1.0" encoding="utf-8"?>
-<w:document xmlns:wpc="http://schemas.microsoft.com/office/word/2010/wordprocessingCanvas" xmlns:cx="http://schemas.microsoft.com/office/drawing/2014/chartex" xmlns:cx1="http://schemas.microsoft.com/office/drawing/2015/9/8/chartex" xmlns:cx2="http://schemas.microsoft.com/office/drawing/2015/10/21/chartex" xmlns:cx3="http://schemas.microsoft.com/office/drawing/2016/5/9/chartex" xmlns:cx4="http://schemas.microsoft.com/office/drawing/2016/5/10/chartex" xmlns:cx5="http://schemas.microsoft.com/office/drawing/2016/5/11/chartex" xmlns:mc="http://schemas.openxmlformats.org/markup-compatibility/2006" xmlns:o="urn:schemas-microsoft-com:office:office" xmlns:r="http://schemas.openxmlformats.org/officeDocument/2006/relationships" xmlns:m="http://schemas.openxmlformats.org/officeDocument/2006/math" xmlns:v="urn:schemas-microsoft-com:vml" xmlns:wp14="http://schemas.microsoft.com/office/word/2010/wordprocessingDrawing" xmlns:wp="http://schemas.openxmlformats.org/drawingml/2006/wordprocessingDrawing" xmlns:w10="urn:schemas-microsoft-com:office:word" xmlns:w="http://schemas.openxmlformats.org/wordprocessingml/2006/main" xmlns:w14="http://schemas.microsoft.com/office/word/2010/wordml" xmlns:w15="http://schemas.microsoft.com/office/word/2012/wordml" xmlns:w16se="http://schemas.microsoft.com/office/word/2015/wordml/symex" xmlns:wpg="http://schemas.microsoft.com/office/word/2010/wordprocessingGroup" xmlns:wpi="http://schemas.microsoft.com/office/word/2010/wordprocessingInk" xmlns:wne="http://schemas.microsoft.com/office/word/2006/wordml" xmlns:wps="http://schemas.microsoft.com/office/word/2010/wordprocessingShape" mc:Ignorable="w14 w15 w16se wp14">
+<w:document xmlns:wpc="http://schemas.microsoft.com/office/word/2010/wordprocessingCanvas" xmlns:cx="http://schemas.microsoft.com/office/drawing/2014/chartex" xmlns:cx1="http://schemas.microsoft.com/office/drawing/2015/9/8/chartex" xmlns:cx2="http://schemas.microsoft.com/office/drawing/2015/10/21/chartex" xmlns:mc="http://schemas.openxmlformats.org/markup-compatibility/2006" xmlns:o="urn:schemas-microsoft-com:office:office" xmlns:r="http://schemas.openxmlformats.org/officeDocument/2006/relationships" xmlns:m="http://schemas.openxmlformats.org/officeDocument/2006/math" xmlns:v="urn:schemas-microsoft-com:vml" xmlns:wp14="http://schemas.microsoft.com/office/word/2010/wordprocessingDrawing" xmlns:wp="http://schemas.openxmlformats.org/drawingml/2006/wordprocessingDrawing" xmlns:w10="urn:schemas-microsoft-com:office:word" xmlns:w="http://schemas.openxmlformats.org/wordprocessingml/2006/main" xmlns:w14="http://schemas.microsoft.com/office/word/2010/wordml" xmlns:w15="http://schemas.microsoft.com/office/word/2012/wordml" xmlns:w16se="http://schemas.microsoft.com/office/word/2015/wordml/symex" xmlns:wpg="http://schemas.microsoft.com/office/word/2010/wordprocessingGroup" xmlns:wpi="http://schemas.microsoft.com/office/word/2010/wordprocessingInk" xmlns:wne="http://schemas.microsoft.com/office/word/2006/wordml" xmlns:wps="http://schemas.microsoft.com/office/word/2010/wordprocessingShape" mc:Ignorable="w14 w15 w16se wp14">
   <w:body>
     <w:p>
       <w:r>
-        <w:t xml:space="preserve">DROP TABLE IF EXISTS customer, admin, room, address, </w:t>
+        <w:t xml:space="preserve">DROP TABLE IF EXISTS </w:t>
+      </w:r>
+      <w:proofErr w:type="spellStart"/>
+      <w:r>
+        <w:t>reservationlog</w:t>
+      </w:r>
+      <w:proofErr w:type="spellEnd"/>
+      <w:r>
+        <w:t xml:space="preserve">, reservation, room, </w:t>
       </w:r>
       <w:proofErr w:type="spellStart"/>
       <w:r>
@@ -12,13 +20,18 @@
       </w:r>
       <w:proofErr w:type="spellEnd"/>
       <w:r>
-        <w:t xml:space="preserve">, reservation, </w:t>
-      </w:r>
-      <w:proofErr w:type="spellStart"/>
-      <w:r>
-        <w:t>reservationlog</w:t>
-      </w:r>
-      <w:proofErr w:type="spellEnd"/>
+        <w:t xml:space="preserve">, address, </w:t>
+      </w:r>
+      <w:proofErr w:type="gramStart"/>
+      <w:r>
+        <w:t>customer,  adm</w:t>
+      </w:r>
+      <w:bookmarkStart w:id="0" w:name="_GoBack"/>
+      <w:bookmarkEnd w:id="0"/>
+      <w:r>
+        <w:t>in</w:t>
+      </w:r>
+      <w:proofErr w:type="gramEnd"/>
       <w:r>
         <w:t>;</w:t>
       </w:r>
@@ -42,12 +55,17 @@
         <w:t xml:space="preserve">` </w:t>
       </w:r>
       <w:proofErr w:type="spellStart"/>
+      <w:proofErr w:type="gramStart"/>
       <w:r>
         <w:t>int</w:t>
       </w:r>
       <w:proofErr w:type="spellEnd"/>
       <w:r>
-        <w:t>(11) NOT NULL AUTO_INCREMENT,</w:t>
+        <w:t>(</w:t>
+      </w:r>
+      <w:proofErr w:type="gramEnd"/>
+      <w:r>
+        <w:t>11) NOT NULL AUTO_INCREMENT,</w:t>
       </w:r>
     </w:p>
     <w:p>
@@ -60,7 +78,15 @@
       </w:r>
       <w:proofErr w:type="spellEnd"/>
       <w:r>
-        <w:t>` varchar(30) NOT NULL,</w:t>
+        <w:t xml:space="preserve">` </w:t>
+      </w:r>
+      <w:proofErr w:type="gramStart"/>
+      <w:r>
+        <w:t>varchar(</w:t>
+      </w:r>
+      <w:proofErr w:type="gramEnd"/>
+      <w:r>
+        <w:t>30) NOT NULL,</w:t>
       </w:r>
     </w:p>
     <w:p>
@@ -73,12 +99,28 @@
       </w:r>
       <w:proofErr w:type="spellEnd"/>
       <w:r>
-        <w:t>` varchar(30) NOT NULL,</w:t>
-      </w:r>
-    </w:p>
-    <w:p>
-      <w:r>
-        <w:t xml:space="preserve">  `email` varchar(255) NOT NULL,</w:t>
+        <w:t xml:space="preserve">` </w:t>
+      </w:r>
+      <w:proofErr w:type="gramStart"/>
+      <w:r>
+        <w:t>varchar(</w:t>
+      </w:r>
+      <w:proofErr w:type="gramEnd"/>
+      <w:r>
+        <w:t>30) NOT NULL,</w:t>
+      </w:r>
+    </w:p>
+    <w:p>
+      <w:r>
+        <w:t xml:space="preserve">  `email` </w:t>
+      </w:r>
+      <w:proofErr w:type="gramStart"/>
+      <w:r>
+        <w:t>varchar(</w:t>
+      </w:r>
+      <w:proofErr w:type="gramEnd"/>
+      <w:r>
+        <w:t>255) NOT NULL,</w:t>
       </w:r>
     </w:p>
     <w:p>
@@ -91,7 +133,18 @@
       </w:r>
       <w:proofErr w:type="spellEnd"/>
       <w:r>
-        <w:t>` varchar(15) NOT NULL,</w:t>
+        <w:t xml:space="preserve">` </w:t>
+      </w:r>
+      <w:proofErr w:type="gramStart"/>
+      <w:r>
+        <w:t>varchar(</w:t>
+      </w:r>
+      <w:proofErr w:type="gramEnd"/>
+      <w:r>
+        <w:t>255</w:t>
+      </w:r>
+      <w:r>
+        <w:t>) NOT NULL,</w:t>
       </w:r>
     </w:p>
     <w:p>
@@ -99,12 +152,17 @@
         <w:t xml:space="preserve">  `phone` </w:t>
       </w:r>
       <w:proofErr w:type="spellStart"/>
+      <w:proofErr w:type="gramStart"/>
       <w:r>
         <w:t>bigint</w:t>
       </w:r>
       <w:proofErr w:type="spellEnd"/>
       <w:r>
-        <w:t>(10) NOT NULL,</w:t>
+        <w:t>(</w:t>
+      </w:r>
+      <w:proofErr w:type="gramEnd"/>
+      <w:r>
+        <w:t>10) NOT NULL,</w:t>
       </w:r>
     </w:p>
     <w:p>
@@ -186,15 +244,7 @@
     </w:p>
     <w:p>
       <w:r>
-        <w:t>(13, '</w:t>
-      </w:r>
-      <w:proofErr w:type="spellStart"/>
-      <w:r>
-        <w:t>xyz</w:t>
-      </w:r>
-      <w:proofErr w:type="spellEnd"/>
-      <w:r>
-        <w:t>', '</w:t>
+        <w:t>(13, 'xyz', '</w:t>
       </w:r>
       <w:proofErr w:type="spellStart"/>
       <w:r>
@@ -202,15 +252,7 @@
       </w:r>
       <w:proofErr w:type="spellEnd"/>
       <w:r>
-        <w:t>', 'xyz@gmail.com', '</w:t>
-      </w:r>
-      <w:proofErr w:type="spellStart"/>
-      <w:r>
-        <w:t>xyz</w:t>
-      </w:r>
-      <w:proofErr w:type="spellEnd"/>
-      <w:r>
-        <w:t>', 123456789);</w:t>
+        <w:t>', 'xyz@gmail.com', 'xyz', 123456789);</w:t>
       </w:r>
     </w:p>
     <w:p/>
@@ -232,12 +274,17 @@
         <w:t xml:space="preserve">` </w:t>
       </w:r>
       <w:proofErr w:type="spellStart"/>
+      <w:proofErr w:type="gramStart"/>
       <w:r>
         <w:t>int</w:t>
       </w:r>
       <w:proofErr w:type="spellEnd"/>
       <w:r>
-        <w:t>(11) NOT NULL AUTO_INCREMENT,</w:t>
+        <w:t>(</w:t>
+      </w:r>
+      <w:proofErr w:type="gramEnd"/>
+      <w:r>
+        <w:t>11) NOT NULL AUTO_INCREMENT,</w:t>
       </w:r>
     </w:p>
     <w:p>
@@ -250,7 +297,15 @@
       </w:r>
       <w:proofErr w:type="spellEnd"/>
       <w:r>
-        <w:t>` varchar(30) NOT NULL,</w:t>
+        <w:t xml:space="preserve">` </w:t>
+      </w:r>
+      <w:proofErr w:type="gramStart"/>
+      <w:r>
+        <w:t>varchar(</w:t>
+      </w:r>
+      <w:proofErr w:type="gramEnd"/>
+      <w:r>
+        <w:t>30) NOT NULL,</w:t>
       </w:r>
     </w:p>
     <w:p>
@@ -263,17 +318,41 @@
       </w:r>
       <w:proofErr w:type="spellEnd"/>
       <w:r>
-        <w:t>` varchar(30) NOT NULL,</w:t>
-      </w:r>
-    </w:p>
-    <w:p>
-      <w:r>
-        <w:t xml:space="preserve">  `email` varchar(255) NOT NULL,</w:t>
-      </w:r>
-    </w:p>
-    <w:p>
-      <w:r>
-        <w:t xml:space="preserve">  `password` varchar(255) NOT NULL,</w:t>
+        <w:t xml:space="preserve">` </w:t>
+      </w:r>
+      <w:proofErr w:type="gramStart"/>
+      <w:r>
+        <w:t>varchar(</w:t>
+      </w:r>
+      <w:proofErr w:type="gramEnd"/>
+      <w:r>
+        <w:t>30) NOT NULL,</w:t>
+      </w:r>
+    </w:p>
+    <w:p>
+      <w:r>
+        <w:t xml:space="preserve">  `email` </w:t>
+      </w:r>
+      <w:proofErr w:type="gramStart"/>
+      <w:r>
+        <w:t>varchar(</w:t>
+      </w:r>
+      <w:proofErr w:type="gramEnd"/>
+      <w:r>
+        <w:t>255) NOT NULL,</w:t>
+      </w:r>
+    </w:p>
+    <w:p>
+      <w:r>
+        <w:t xml:space="preserve">  `password` </w:t>
+      </w:r>
+      <w:proofErr w:type="gramStart"/>
+      <w:r>
+        <w:t>varchar(</w:t>
+      </w:r>
+      <w:proofErr w:type="gramEnd"/>
+      <w:r>
+        <w:t>255) NOT NULL,</w:t>
       </w:r>
     </w:p>
     <w:p>
@@ -326,7 +405,15 @@
     </w:p>
     <w:p>
       <w:r>
-        <w:t>(1, 'Chingari', 'Patel', 'cdp@gmail.com', '</w:t>
+        <w:t>(1, '</w:t>
+      </w:r>
+      <w:proofErr w:type="spellStart"/>
+      <w:r>
+        <w:t>Chingari</w:t>
+      </w:r>
+      <w:proofErr w:type="spellEnd"/>
+      <w:r>
+        <w:t>', 'Patel', 'cdp@gmail.com', '</w:t>
       </w:r>
       <w:proofErr w:type="spellStart"/>
       <w:r>
@@ -386,12 +473,17 @@
         <w:t xml:space="preserve">` </w:t>
       </w:r>
       <w:proofErr w:type="spellStart"/>
+      <w:proofErr w:type="gramStart"/>
       <w:r>
         <w:t>int</w:t>
       </w:r>
       <w:proofErr w:type="spellEnd"/>
       <w:r>
-        <w:t>(11) NOT NULL AUTO_INCREMENT,</w:t>
+        <w:t>(</w:t>
+      </w:r>
+      <w:proofErr w:type="gramEnd"/>
+      <w:r>
+        <w:t>11) NOT NULL AUTO_INCREMENT,</w:t>
       </w:r>
     </w:p>
     <w:p>
@@ -407,32 +499,69 @@
         <w:t xml:space="preserve">` </w:t>
       </w:r>
       <w:proofErr w:type="spellStart"/>
+      <w:proofErr w:type="gramStart"/>
       <w:r>
         <w:t>int</w:t>
       </w:r>
       <w:proofErr w:type="spellEnd"/>
       <w:r>
-        <w:t>(11) NOT NULL,</w:t>
-      </w:r>
-    </w:p>
-    <w:p>
-      <w:r>
-        <w:t xml:space="preserve">  `addressline1` varchar(255) NOT NULL,</w:t>
-      </w:r>
-    </w:p>
-    <w:p>
-      <w:r>
-        <w:t xml:space="preserve">  `addressline2` varchar(255) NOT NULL,</w:t>
-      </w:r>
-    </w:p>
-    <w:p>
-      <w:r>
-        <w:t xml:space="preserve">  `city` varchar(25) NOT NULL,</w:t>
-      </w:r>
-    </w:p>
-    <w:p>
-      <w:r>
-        <w:t xml:space="preserve">  `state` varchar(25) NOT NULL,</w:t>
+        <w:t>(</w:t>
+      </w:r>
+      <w:proofErr w:type="gramEnd"/>
+      <w:r>
+        <w:t>11) NOT NULL,</w:t>
+      </w:r>
+    </w:p>
+    <w:p>
+      <w:r>
+        <w:t xml:space="preserve">  `addressline1` </w:t>
+      </w:r>
+      <w:proofErr w:type="gramStart"/>
+      <w:r>
+        <w:t>varchar(</w:t>
+      </w:r>
+      <w:proofErr w:type="gramEnd"/>
+      <w:r>
+        <w:t>255) NOT NULL,</w:t>
+      </w:r>
+    </w:p>
+    <w:p>
+      <w:r>
+        <w:t xml:space="preserve">  `addressline2` </w:t>
+      </w:r>
+      <w:proofErr w:type="gramStart"/>
+      <w:r>
+        <w:t>varchar(</w:t>
+      </w:r>
+      <w:proofErr w:type="gramEnd"/>
+      <w:r>
+        <w:t>255) NOT NULL,</w:t>
+      </w:r>
+    </w:p>
+    <w:p>
+      <w:r>
+        <w:t xml:space="preserve">  `city` </w:t>
+      </w:r>
+      <w:proofErr w:type="gramStart"/>
+      <w:r>
+        <w:t>varchar(</w:t>
+      </w:r>
+      <w:proofErr w:type="gramEnd"/>
+      <w:r>
+        <w:t>25) NOT NULL,</w:t>
+      </w:r>
+    </w:p>
+    <w:p>
+      <w:r>
+        <w:t xml:space="preserve">  `state` </w:t>
+      </w:r>
+      <w:proofErr w:type="gramStart"/>
+      <w:r>
+        <w:t>varchar(</w:t>
+      </w:r>
+      <w:proofErr w:type="gramEnd"/>
+      <w:r>
+        <w:t>25) NOT NULL,</w:t>
       </w:r>
     </w:p>
     <w:p>
@@ -448,12 +577,17 @@
         <w:t xml:space="preserve">` </w:t>
       </w:r>
       <w:proofErr w:type="spellStart"/>
+      <w:proofErr w:type="gramStart"/>
       <w:r>
         <w:t>int</w:t>
       </w:r>
       <w:proofErr w:type="spellEnd"/>
       <w:r>
-        <w:t>(5) NOT NULL,</w:t>
+        <w:t>(</w:t>
+      </w:r>
+      <w:proofErr w:type="gramEnd"/>
+      <w:r>
+        <w:t>5) NOT NULL,</w:t>
       </w:r>
     </w:p>
     <w:p>
@@ -573,12 +707,17 @@
         <w:t xml:space="preserve">` </w:t>
       </w:r>
       <w:proofErr w:type="spellStart"/>
+      <w:proofErr w:type="gramStart"/>
       <w:r>
         <w:t>bigint</w:t>
       </w:r>
       <w:proofErr w:type="spellEnd"/>
       <w:r>
-        <w:t>(16) NOT NULL,</w:t>
+        <w:t>(</w:t>
+      </w:r>
+      <w:proofErr w:type="gramEnd"/>
+      <w:r>
+        <w:t>16) NOT NULL,</w:t>
       </w:r>
     </w:p>
     <w:p>
@@ -594,12 +733,17 @@
         <w:t xml:space="preserve">` </w:t>
       </w:r>
       <w:proofErr w:type="spellStart"/>
+      <w:proofErr w:type="gramStart"/>
       <w:r>
         <w:t>int</w:t>
       </w:r>
       <w:proofErr w:type="spellEnd"/>
       <w:r>
-        <w:t>(11) NOT NULL,</w:t>
+        <w:t>(</w:t>
+      </w:r>
+      <w:proofErr w:type="gramEnd"/>
+      <w:r>
+        <w:t>11) NOT NULL,</w:t>
       </w:r>
     </w:p>
     <w:p>
@@ -615,12 +759,17 @@
         <w:t xml:space="preserve">` </w:t>
       </w:r>
       <w:proofErr w:type="spellStart"/>
+      <w:proofErr w:type="gramStart"/>
       <w:r>
         <w:t>int</w:t>
       </w:r>
       <w:proofErr w:type="spellEnd"/>
       <w:r>
-        <w:t>(11) NOT NULL,</w:t>
+        <w:t>(</w:t>
+      </w:r>
+      <w:proofErr w:type="gramEnd"/>
+      <w:r>
+        <w:t>11) NOT NULL,</w:t>
       </w:r>
     </w:p>
     <w:p>
@@ -633,7 +782,15 @@
       </w:r>
       <w:proofErr w:type="spellEnd"/>
       <w:r>
-        <w:t>` varchar(255) NOT NULL,</w:t>
+        <w:t xml:space="preserve">` </w:t>
+      </w:r>
+      <w:proofErr w:type="gramStart"/>
+      <w:r>
+        <w:t>varchar(</w:t>
+      </w:r>
+      <w:proofErr w:type="gramEnd"/>
+      <w:r>
+        <w:t>255) NOT NULL,</w:t>
       </w:r>
     </w:p>
     <w:p>
@@ -649,12 +806,17 @@
         <w:t xml:space="preserve">` </w:t>
       </w:r>
       <w:proofErr w:type="spellStart"/>
+      <w:proofErr w:type="gramStart"/>
       <w:r>
         <w:t>int</w:t>
       </w:r>
       <w:proofErr w:type="spellEnd"/>
       <w:r>
-        <w:t>(3) NOT NULL,</w:t>
+        <w:t>(</w:t>
+      </w:r>
+      <w:proofErr w:type="gramEnd"/>
+      <w:r>
+        <w:t>3) NOT NULL,</w:t>
       </w:r>
     </w:p>
     <w:p>
@@ -670,12 +832,17 @@
         <w:t xml:space="preserve">` </w:t>
       </w:r>
       <w:proofErr w:type="spellStart"/>
+      <w:proofErr w:type="gramStart"/>
       <w:r>
         <w:t>int</w:t>
       </w:r>
       <w:proofErr w:type="spellEnd"/>
       <w:r>
-        <w:t>(2) NOT NULL,</w:t>
+        <w:t>(</w:t>
+      </w:r>
+      <w:proofErr w:type="gramEnd"/>
+      <w:r>
+        <w:t>2) NOT NULL,</w:t>
       </w:r>
     </w:p>
     <w:p>
@@ -691,12 +858,17 @@
         <w:t xml:space="preserve">` </w:t>
       </w:r>
       <w:proofErr w:type="spellStart"/>
+      <w:proofErr w:type="gramStart"/>
       <w:r>
         <w:t>int</w:t>
       </w:r>
       <w:proofErr w:type="spellEnd"/>
       <w:r>
-        <w:t>(2) NOT NULL,</w:t>
+        <w:t>(</w:t>
+      </w:r>
+      <w:proofErr w:type="gramEnd"/>
+      <w:r>
+        <w:t>2) NOT NULL,</w:t>
       </w:r>
     </w:p>
     <w:p>
@@ -859,15 +1031,7 @@
     </w:p>
     <w:p>
       <w:r>
-        <w:t>(2222222222222222, 13, 4, '</w:t>
-      </w:r>
-      <w:proofErr w:type="spellStart"/>
-      <w:r>
-        <w:t>xyz</w:t>
-      </w:r>
-      <w:proofErr w:type="spellEnd"/>
-      <w:r>
-        <w:t>', 222, 22, 20);</w:t>
+        <w:t>(2222222222222222, 13, 4, 'xyz', 222, 22, 20);</w:t>
       </w:r>
     </w:p>
     <w:p/>
@@ -889,12 +1053,17 @@
         <w:t xml:space="preserve">` </w:t>
       </w:r>
       <w:proofErr w:type="spellStart"/>
+      <w:proofErr w:type="gramStart"/>
       <w:r>
         <w:t>int</w:t>
       </w:r>
       <w:proofErr w:type="spellEnd"/>
       <w:r>
-        <w:t>(11) NOT NULL,</w:t>
+        <w:t>(</w:t>
+      </w:r>
+      <w:proofErr w:type="gramEnd"/>
+      <w:r>
+        <w:t>11) NOT NULL,</w:t>
       </w:r>
     </w:p>
     <w:p>
@@ -910,12 +1079,17 @@
         <w:t xml:space="preserve">` </w:t>
       </w:r>
       <w:proofErr w:type="spellStart"/>
+      <w:proofErr w:type="gramStart"/>
       <w:r>
         <w:t>int</w:t>
       </w:r>
       <w:proofErr w:type="spellEnd"/>
       <w:r>
-        <w:t>(11) NOT NULL,</w:t>
+        <w:t>(</w:t>
+      </w:r>
+      <w:proofErr w:type="gramEnd"/>
+      <w:r>
+        <w:t>11) NOT NULL,</w:t>
       </w:r>
     </w:p>
     <w:p>
@@ -931,12 +1105,17 @@
         <w:t xml:space="preserve">` </w:t>
       </w:r>
       <w:proofErr w:type="spellStart"/>
+      <w:proofErr w:type="gramStart"/>
       <w:r>
         <w:t>enum</w:t>
       </w:r>
       <w:proofErr w:type="spellEnd"/>
       <w:r>
-        <w:t xml:space="preserve">('Twin </w:t>
+        <w:t>(</w:t>
+      </w:r>
+      <w:proofErr w:type="gramEnd"/>
+      <w:r>
+        <w:t xml:space="preserve">'Twin </w:t>
       </w:r>
       <w:proofErr w:type="spellStart"/>
       <w:r>
@@ -984,12 +1163,17 @@
         <w:t xml:space="preserve">` </w:t>
       </w:r>
       <w:proofErr w:type="spellStart"/>
+      <w:proofErr w:type="gramStart"/>
       <w:r>
         <w:t>tinyint</w:t>
       </w:r>
       <w:proofErr w:type="spellEnd"/>
       <w:r>
-        <w:t>(1) NOT NULL DEFAULT '0',</w:t>
+        <w:t>(</w:t>
+      </w:r>
+      <w:proofErr w:type="gramEnd"/>
+      <w:r>
+        <w:t>1) NOT NULL DEFAULT '0',</w:t>
       </w:r>
     </w:p>
     <w:p>
@@ -1005,12 +1189,17 @@
         <w:t xml:space="preserve">` </w:t>
       </w:r>
       <w:proofErr w:type="spellStart"/>
+      <w:proofErr w:type="gramStart"/>
       <w:r>
         <w:t>int</w:t>
       </w:r>
       <w:proofErr w:type="spellEnd"/>
       <w:r>
-        <w:t>(11) NOT NULL,</w:t>
+        <w:t>(</w:t>
+      </w:r>
+      <w:proofErr w:type="gramEnd"/>
+      <w:r>
+        <w:t>11) NOT NULL,</w:t>
       </w:r>
     </w:p>
     <w:p>
@@ -1027,12 +1216,17 @@
         <w:t xml:space="preserve">` </w:t>
       </w:r>
       <w:proofErr w:type="spellStart"/>
+      <w:proofErr w:type="gramStart"/>
       <w:r>
         <w:t>int</w:t>
       </w:r>
       <w:proofErr w:type="spellEnd"/>
       <w:r>
-        <w:t>(11) NOT NULL,</w:t>
+        <w:t>(</w:t>
+      </w:r>
+      <w:proofErr w:type="gramEnd"/>
+      <w:r>
+        <w:t>11) NOT NULL,</w:t>
       </w:r>
     </w:p>
     <w:p>
@@ -1048,12 +1242,17 @@
         <w:t xml:space="preserve">` </w:t>
       </w:r>
       <w:proofErr w:type="spellStart"/>
+      <w:proofErr w:type="gramStart"/>
       <w:r>
         <w:t>int</w:t>
       </w:r>
       <w:proofErr w:type="spellEnd"/>
       <w:r>
-        <w:t>(11) NOT NULL,</w:t>
+        <w:t>(</w:t>
+      </w:r>
+      <w:proofErr w:type="gramEnd"/>
+      <w:r>
+        <w:t>11) NOT NULL,</w:t>
       </w:r>
     </w:p>
     <w:p>
@@ -1069,12 +1268,17 @@
         <w:t xml:space="preserve">` </w:t>
       </w:r>
       <w:proofErr w:type="spellStart"/>
+      <w:proofErr w:type="gramStart"/>
       <w:r>
         <w:t>tinyint</w:t>
       </w:r>
       <w:proofErr w:type="spellEnd"/>
       <w:r>
-        <w:t>(1) NOT NULL DEFAULT '1',</w:t>
+        <w:t>(</w:t>
+      </w:r>
+      <w:proofErr w:type="gramEnd"/>
+      <w:r>
+        <w:t>1) NOT NULL DEFAULT '1',</w:t>
       </w:r>
     </w:p>
     <w:p>
@@ -1279,12 +1483,17 @@
         <w:t xml:space="preserve">` </w:t>
       </w:r>
       <w:proofErr w:type="spellStart"/>
+      <w:proofErr w:type="gramStart"/>
       <w:r>
         <w:t>int</w:t>
       </w:r>
       <w:proofErr w:type="spellEnd"/>
       <w:r>
-        <w:t>(11) NOT NULL AUTO_INCREMENT,</w:t>
+        <w:t>(</w:t>
+      </w:r>
+      <w:proofErr w:type="gramEnd"/>
+      <w:r>
+        <w:t>11) NOT NULL AUTO_INCREMENT,</w:t>
       </w:r>
     </w:p>
     <w:p>
@@ -1301,12 +1510,17 @@
         <w:t xml:space="preserve">` </w:t>
       </w:r>
       <w:proofErr w:type="spellStart"/>
+      <w:proofErr w:type="gramStart"/>
       <w:r>
         <w:t>int</w:t>
       </w:r>
       <w:proofErr w:type="spellEnd"/>
       <w:r>
-        <w:t>(11) NOT NULL,</w:t>
+        <w:t>(</w:t>
+      </w:r>
+      <w:proofErr w:type="gramEnd"/>
+      <w:r>
+        <w:t>11) NOT NULL,</w:t>
       </w:r>
     </w:p>
     <w:p>
@@ -1322,12 +1536,17 @@
         <w:t xml:space="preserve">` </w:t>
       </w:r>
       <w:proofErr w:type="spellStart"/>
+      <w:proofErr w:type="gramStart"/>
       <w:r>
         <w:t>int</w:t>
       </w:r>
       <w:proofErr w:type="spellEnd"/>
       <w:r>
-        <w:t>(11) NOT NULL,</w:t>
+        <w:t>(</w:t>
+      </w:r>
+      <w:proofErr w:type="gramEnd"/>
+      <w:r>
+        <w:t>11) NOT NULL,</w:t>
       </w:r>
     </w:p>
     <w:p>
@@ -1343,12 +1562,17 @@
         <w:t xml:space="preserve">` </w:t>
       </w:r>
       <w:proofErr w:type="spellStart"/>
+      <w:proofErr w:type="gramStart"/>
       <w:r>
         <w:t>bigint</w:t>
       </w:r>
       <w:proofErr w:type="spellEnd"/>
       <w:r>
-        <w:t>(20) NOT NULL,</w:t>
+        <w:t>(</w:t>
+      </w:r>
+      <w:proofErr w:type="gramEnd"/>
+      <w:r>
+        <w:t>20) NOT NULL,</w:t>
       </w:r>
     </w:p>
     <w:p>
@@ -1390,12 +1614,17 @@
         <w:t xml:space="preserve">` </w:t>
       </w:r>
       <w:proofErr w:type="spellStart"/>
+      <w:proofErr w:type="gramStart"/>
       <w:r>
         <w:t>tinyint</w:t>
       </w:r>
       <w:proofErr w:type="spellEnd"/>
       <w:r>
-        <w:t>(1) NOT NULL,</w:t>
+        <w:t>(</w:t>
+      </w:r>
+      <w:proofErr w:type="gramEnd"/>
+      <w:r>
+        <w:t>1) NOT NULL,</w:t>
       </w:r>
     </w:p>
     <w:p>
@@ -1411,12 +1640,17 @@
         <w:t xml:space="preserve">` </w:t>
       </w:r>
       <w:proofErr w:type="spellStart"/>
+      <w:proofErr w:type="gramStart"/>
       <w:r>
         <w:t>tinyint</w:t>
       </w:r>
       <w:proofErr w:type="spellEnd"/>
       <w:r>
-        <w:t>(1) NOT NULL,</w:t>
+        <w:t>(</w:t>
+      </w:r>
+      <w:proofErr w:type="gramEnd"/>
+      <w:r>
+        <w:t>1) NOT NULL,</w:t>
       </w:r>
     </w:p>
     <w:p>
@@ -1432,12 +1666,17 @@
         <w:t xml:space="preserve">` </w:t>
       </w:r>
       <w:proofErr w:type="spellStart"/>
+      <w:proofErr w:type="gramStart"/>
       <w:r>
         <w:t>int</w:t>
       </w:r>
       <w:proofErr w:type="spellEnd"/>
       <w:r>
-        <w:t>(11) NOT NULL,</w:t>
+        <w:t>(</w:t>
+      </w:r>
+      <w:proofErr w:type="gramEnd"/>
+      <w:r>
+        <w:t>11) NOT NULL,</w:t>
       </w:r>
     </w:p>
     <w:p>
@@ -1676,12 +1915,17 @@
         <w:t xml:space="preserve">` </w:t>
       </w:r>
       <w:proofErr w:type="spellStart"/>
+      <w:proofErr w:type="gramStart"/>
       <w:r>
         <w:t>int</w:t>
       </w:r>
       <w:proofErr w:type="spellEnd"/>
       <w:r>
-        <w:t>(11) NOT NULL,</w:t>
+        <w:t>(</w:t>
+      </w:r>
+      <w:proofErr w:type="gramEnd"/>
+      <w:r>
+        <w:t>11) NOT NULL,</w:t>
       </w:r>
     </w:p>
     <w:p>
@@ -1697,12 +1941,17 @@
         <w:t xml:space="preserve">` </w:t>
       </w:r>
       <w:proofErr w:type="spellStart"/>
+      <w:proofErr w:type="gramStart"/>
       <w:r>
         <w:t>int</w:t>
       </w:r>
       <w:proofErr w:type="spellEnd"/>
       <w:r>
-        <w:t>(11) NOT NULL,</w:t>
+        <w:t>(</w:t>
+      </w:r>
+      <w:proofErr w:type="gramEnd"/>
+      <w:r>
+        <w:t>11) NOT NULL,</w:t>
       </w:r>
     </w:p>
     <w:p>
@@ -1715,7 +1964,15 @@
       </w:r>
       <w:proofErr w:type="spellEnd"/>
       <w:r>
-        <w:t>` varchar(255) NOT NULL</w:t>
+        <w:t xml:space="preserve">` </w:t>
+      </w:r>
+      <w:proofErr w:type="gramStart"/>
+      <w:r>
+        <w:t>varchar(</w:t>
+      </w:r>
+      <w:proofErr w:type="gramEnd"/>
+      <w:r>
+        <w:t>255) NOT NULL</w:t>
       </w:r>
     </w:p>
     <w:p>
@@ -1840,10 +2097,7 @@
         <w:t>(1, 12, 'Changed the date for customer as requested');</w:t>
       </w:r>
     </w:p>
-    <w:p>
-      <w:bookmarkStart w:id="0" w:name="_GoBack"/>
-      <w:bookmarkEnd w:id="0"/>
-    </w:p>
+    <w:p/>
     <w:sectPr>
       <w:pgSz w:w="12240" w:h="15840"/>
       <w:pgMar w:top="1440" w:right="1440" w:bottom="1440" w:left="1440" w:header="720" w:footer="720" w:gutter="0"/>
@@ -1871,7 +2125,7 @@
       </w:pPr>
     </w:pPrDefault>
   </w:docDefaults>
-  <w:latentStyles w:defLockedState="0" w:defUIPriority="99" w:defSemiHidden="0" w:defUnhideWhenUsed="0" w:defQFormat="0" w:count="374">
+  <w:latentStyles w:defLockedState="0" w:defUIPriority="99" w:defSemiHidden="0" w:defUnhideWhenUsed="0" w:defQFormat="0" w:count="372">
     <w:lsdException w:name="Normal" w:uiPriority="0" w:qFormat="1"/>
     <w:lsdException w:name="heading 1" w:uiPriority="9" w:qFormat="1"/>
     <w:lsdException w:name="heading 2" w:semiHidden="1" w:uiPriority="9" w:unhideWhenUsed="1" w:qFormat="1"/>
@@ -2244,8 +2498,6 @@
     <w:lsdException w:name="List Table 6 Colorful Accent 6" w:uiPriority="51"/>
     <w:lsdException w:name="List Table 7 Colorful Accent 6" w:uiPriority="52"/>
     <w:lsdException w:name="Mention" w:semiHidden="1" w:unhideWhenUsed="1"/>
-    <w:lsdException w:name="Smart Hyperlink" w:semiHidden="1" w:unhideWhenUsed="1"/>
-    <w:lsdException w:name="Hashtag" w:semiHidden="1" w:unhideWhenUsed="1"/>
   </w:latentStyles>
   <w:style w:type="paragraph" w:default="1" w:styleId="Normal">
     <w:name w:val="Normal"/>
@@ -2254,6 +2506,7 @@
   <w:style w:type="character" w:default="1" w:styleId="DefaultParagraphFont">
     <w:name w:val="Default Paragraph Font"/>
     <w:uiPriority w:val="1"/>
+    <w:semiHidden/>
     <w:unhideWhenUsed/>
   </w:style>
   <w:style w:type="table" w:default="1" w:styleId="TableNormal">

</xml_diff>

<commit_message>
trigger added, aggregation query added, bug fixed
</commit_message>
<xml_diff>
--- a/ciainnSQL.docx
+++ b/ciainnSQL.docx
@@ -581,16 +581,29 @@
     <w:p/>
     <w:p>
       <w:r>
-        <w:t>INSERT INTO `reservationlog` (`reservationID`, `customerID`, `changesmade`) VALUES</w:t>
-      </w:r>
-    </w:p>
-    <w:p>
-      <w:r>
-        <w:t>(1, 12, 'Changed the date for customer as requested');</w:t>
-      </w:r>
-    </w:p>
-    <w:p/>
-    <w:p/>
+        <w:t>INSERT INTO `reservationlog` (`reservationID`, `customerID`) VALUES</w:t>
+      </w:r>
+    </w:p>
+    <w:p>
+      <w:r>
+        <w:t>(1, 12</w:t>
+      </w:r>
+      <w:r>
+        <w:t>);</w:t>
+      </w:r>
+    </w:p>
+    <w:p/>
+    <w:p>
+      <w:r>
+        <w:t>DELIMITER</w:t>
+      </w:r>
+      <w:r>
+        <w:t xml:space="preserve"> </w:t>
+      </w:r>
+      <w:r>
+        <w:t>$$</w:t>
+      </w:r>
+    </w:p>
     <w:p>
       <w:r>
         <w:t xml:space="preserve">CREATE TRIGGER ‘update_reservation’ </w:t>
@@ -603,29 +616,76 @@
     </w:p>
     <w:p>
       <w:r>
-        <w:t>FOR EACH ROW BEGIN</w:t>
-      </w:r>
-    </w:p>
-    <w:p>
-      <w:r>
-        <w:t xml:space="preserve">INSERT INTO reservationlog </w:t>
-      </w:r>
-    </w:p>
-    <w:p>
-      <w:r>
-        <w:t>VALUES(N</w:t>
-      </w:r>
-      <w:r>
-        <w:t>EW.reservationid,NEW.customerid</w:t>
+        <w:t xml:space="preserve">FOR EACH ROW </w:t>
+      </w:r>
+    </w:p>
+    <w:p>
+      <w:r>
+        <w:t>BEGIN</w:t>
+      </w:r>
+    </w:p>
+    <w:p>
+      <w:r>
+        <w:t>INSERT INTO reservation</w:t>
+      </w:r>
+      <w:r>
+        <w:t>detail</w:t>
+      </w:r>
+      <w:r>
+        <w:t>log</w:t>
+      </w:r>
+    </w:p>
+    <w:p>
+      <w:r>
+        <w:t>VALUES</w:t>
+      </w:r>
+      <w:r>
+        <w:t xml:space="preserve"> </w:t>
+      </w:r>
+      <w:r>
+        <w:t>(N</w:t>
+      </w:r>
+      <w:r>
+        <w:t>EW.reservationid,</w:t>
+      </w:r>
+      <w:r>
+        <w:t xml:space="preserve"> </w:t>
+      </w:r>
+      <w:r>
+        <w:t>NEW.customerid</w:t>
+      </w:r>
+      <w:r>
+        <w:t>, NEW.roomno, NEW.cardnumber,</w:t>
+      </w:r>
+    </w:p>
+    <w:p>
+      <w:r>
+        <w:t>NEW.startdate, NEW.enddate, NEW.checkinstatus, NEW.checkoutstatus, NEW.noofguests</w:t>
       </w:r>
       <w:r>
         <w:t>)</w:t>
       </w:r>
       <w:r>
         <w:t>;</w:t>
+      </w:r>
+    </w:p>
+    <w:p>
+      <w:r>
+        <w:t>END</w:t>
+      </w:r>
+      <w:r>
+        <w:t xml:space="preserve"> </w:t>
       </w:r>
       <w:bookmarkStart w:id="0" w:name="_GoBack"/>
       <w:bookmarkEnd w:id="0"/>
+      <w:r>
+        <w:t>$$</w:t>
+      </w:r>
+    </w:p>
+    <w:p>
+      <w:r>
+        <w:t>DELIMITER;</w:t>
+      </w:r>
     </w:p>
     <w:p/>
     <w:p/>
@@ -1327,7 +1387,7 @@
   <a:extraClrSchemeLst/>
   <a:extLst>
     <a:ext uri="{05A4C25C-085E-4340-85A3-A5531E510DB2}">
-      <thm15:themeFamily xmlns:thm15="http://schemas.microsoft.com/office/thememl/2012/main" xmlns="" name="Office Theme" id="{62F939B6-93AF-4DB8-9C6B-D6C7DFDC589F}" vid="{4A3C46E8-61CC-4603-A589-7422A47A8E4A}"/>
+      <thm15:themeFamily xmlns="" xmlns:thm15="http://schemas.microsoft.com/office/thememl/2012/main" name="Office Theme" id="{62F939B6-93AF-4DB8-9C6B-D6C7DFDC589F}" vid="{4A3C46E8-61CC-4603-A589-7422A47A8E4A}"/>
     </a:ext>
   </a:extLst>
 </a:theme>

</xml_diff>